<commit_message>
Report rewrited for new data
</commit_message>
<xml_diff>
--- a/Labs/DTaSnClabs/Lab_05/Report.docx
+++ b/Labs/DTaSnClabs/Lab_05/Report.docx
@@ -192,8 +192,6 @@
         </w:rPr>
         <w:t xml:space="preserve"> содержит значения ненулевых элементов;</w:t>
       </w:r>
-      <w:bookmarkStart w:id="0" w:name="_GoBack"/>
-      <w:bookmarkEnd w:id="0"/>
     </w:p>
     <w:p>
       <w:pPr>
@@ -868,6 +866,8 @@
         </w:rPr>
         <w:t>Элемент списка</w:t>
       </w:r>
+      <w:bookmarkStart w:id="0" w:name="_GoBack"/>
+      <w:bookmarkEnd w:id="0"/>
     </w:p>
     <w:p>
       <w:pPr>
@@ -1158,9 +1158,9 @@
         </w:rPr>
         <w:drawing>
           <wp:inline distT="0" distB="0" distL="0" distR="0">
-            <wp:extent cx="6205433" cy="2257425"/>
-            <wp:effectExtent l="0" t="0" r="5080" b="0"/>
-            <wp:docPr id="4" name="Рисунок 4"/>
+            <wp:extent cx="5930265" cy="2037715"/>
+            <wp:effectExtent l="0" t="0" r="0" b="635"/>
+            <wp:docPr id="13" name="Рисунок 13"/>
             <wp:cNvGraphicFramePr>
               <a:graphicFrameLocks xmlns:a="http://schemas.openxmlformats.org/drawingml/2006/main" noChangeAspect="1"/>
             </wp:cNvGraphicFramePr>
@@ -1168,7 +1168,7 @@
               <a:graphicData uri="http://schemas.openxmlformats.org/drawingml/2006/picture">
                 <pic:pic xmlns:pic="http://schemas.openxmlformats.org/drawingml/2006/picture">
                   <pic:nvPicPr>
-                    <pic:cNvPr id="0" name="Picture 4"/>
+                    <pic:cNvPr id="0" name="Picture 5"/>
                     <pic:cNvPicPr>
                       <a:picLocks noChangeAspect="1" noChangeArrowheads="1"/>
                     </pic:cNvPicPr>
@@ -1189,7 +1189,7 @@
                   <pic:spPr bwMode="auto">
                     <a:xfrm>
                       <a:off x="0" y="0"/>
-                      <a:ext cx="6205433" cy="2257425"/>
+                      <a:ext cx="5930265" cy="2037715"/>
                     </a:xfrm>
                     <a:prstGeom prst="rect">
                       <a:avLst/>
@@ -1216,6 +1216,17 @@
           <w:szCs w:val="32"/>
         </w:rPr>
       </w:pPr>
+    </w:p>
+    <w:p>
+      <w:pPr>
+        <w:spacing w:before="80" w:after="80" w:line="360" w:lineRule="auto"/>
+        <w:rPr>
+          <w:rFonts w:ascii="Times New Roman" w:hAnsi="Times New Roman" w:cs="Times New Roman"/>
+          <w:b/>
+          <w:sz w:val="32"/>
+          <w:szCs w:val="32"/>
+        </w:rPr>
+      </w:pPr>
       <w:r>
         <w:rPr>
           <w:rFonts w:ascii="Times New Roman" w:hAnsi="Times New Roman" w:cs="Times New Roman"/>
@@ -1363,7 +1374,25 @@
           <w:sz w:val="28"/>
           <w:szCs w:val="28"/>
         </w:rPr>
-        <w:t>Сложение матриц 100</w:t>
+        <w:t xml:space="preserve">Сложение </w:t>
+      </w:r>
+      <w:proofErr w:type="spellStart"/>
+      <w:r>
+        <w:rPr>
+          <w:rFonts w:ascii="Times New Roman" w:hAnsi="Times New Roman" w:cs="Times New Roman"/>
+          <w:sz w:val="28"/>
+          <w:szCs w:val="28"/>
+        </w:rPr>
+        <w:t>матрци</w:t>
+      </w:r>
+      <w:proofErr w:type="spellEnd"/>
+      <w:r>
+        <w:rPr>
+          <w:rFonts w:ascii="Times New Roman" w:hAnsi="Times New Roman" w:cs="Times New Roman"/>
+          <w:sz w:val="28"/>
+          <w:szCs w:val="28"/>
+        </w:rPr>
+        <w:t xml:space="preserve"> 10</w:t>
       </w:r>
       <w:r>
         <w:rPr>
@@ -1388,15 +1417,15 @@
           <w:sz w:val="28"/>
           <w:szCs w:val="28"/>
         </w:rPr>
-        <w:t xml:space="preserve"> </w:t>
-      </w:r>
-      <w:r>
-        <w:rPr>
-          <w:rFonts w:ascii="Times New Roman" w:hAnsi="Times New Roman" w:cs="Times New Roman"/>
-          <w:sz w:val="28"/>
-          <w:szCs w:val="28"/>
-        </w:rPr>
-        <w:t xml:space="preserve">100 с </w:t>
+        <w:t xml:space="preserve"> 10</w:t>
+      </w:r>
+      <w:r>
+        <w:rPr>
+          <w:rFonts w:ascii="Times New Roman" w:hAnsi="Times New Roman" w:cs="Times New Roman"/>
+          <w:sz w:val="28"/>
+          <w:szCs w:val="28"/>
+        </w:rPr>
+        <w:t xml:space="preserve"> с </w:t>
       </w:r>
       <w:proofErr w:type="spellStart"/>
       <w:r>
@@ -1414,33 +1443,40 @@
           <w:sz w:val="28"/>
           <w:szCs w:val="28"/>
         </w:rPr>
-        <w:t xml:space="preserve"> </w:t>
-      </w:r>
-      <w:r>
-        <w:rPr>
-          <w:rFonts w:ascii="Times New Roman" w:hAnsi="Times New Roman" w:cs="Times New Roman"/>
-          <w:sz w:val="28"/>
-          <w:szCs w:val="28"/>
-        </w:rPr>
-        <w:t>1%:</w:t>
-      </w:r>
-    </w:p>
-    <w:p>
-      <w:pPr>
-        <w:rPr>
+        <w:t xml:space="preserve"> 100</w:t>
+      </w:r>
+      <w:r>
+        <w:rPr>
+          <w:rFonts w:ascii="Times New Roman" w:hAnsi="Times New Roman" w:cs="Times New Roman"/>
+          <w:sz w:val="28"/>
+          <w:szCs w:val="28"/>
+        </w:rPr>
+        <w:t>%</w:t>
+      </w:r>
+    </w:p>
+    <w:p>
+      <w:pPr>
+        <w:spacing w:before="80" w:after="80" w:line="360" w:lineRule="auto"/>
+        <w:rPr>
+          <w:rFonts w:ascii="Times New Roman" w:hAnsi="Times New Roman" w:cs="Times New Roman"/>
+          <w:sz w:val="28"/>
+          <w:szCs w:val="28"/>
           <w:lang w:val="en-US"/>
         </w:rPr>
       </w:pPr>
       <w:r>
         <w:rPr>
+          <w:rFonts w:ascii="Times New Roman" w:hAnsi="Times New Roman" w:cs="Times New Roman"/>
           <w:noProof/>
+          <w:sz w:val="28"/>
+          <w:szCs w:val="28"/>
           <w:lang w:eastAsia="ru-RU"/>
         </w:rPr>
         <w:drawing>
           <wp:inline distT="0" distB="0" distL="0" distR="0">
-            <wp:extent cx="3019425" cy="733425"/>
-            <wp:effectExtent l="0" t="0" r="9525" b="9525"/>
-            <wp:docPr id="5" name="Рисунок 5"/>
+            <wp:extent cx="2886710" cy="718185"/>
+            <wp:effectExtent l="0" t="0" r="8890" b="5715"/>
+            <wp:docPr id="12" name="Рисунок 12"/>
             <wp:cNvGraphicFramePr>
               <a:graphicFrameLocks xmlns:a="http://schemas.openxmlformats.org/drawingml/2006/main" noChangeAspect="1"/>
             </wp:cNvGraphicFramePr>
@@ -1448,7 +1484,7 @@
               <a:graphicData uri="http://schemas.openxmlformats.org/drawingml/2006/picture">
                 <pic:pic xmlns:pic="http://schemas.openxmlformats.org/drawingml/2006/picture">
                   <pic:nvPicPr>
-                    <pic:cNvPr id="0" name="Picture 5"/>
+                    <pic:cNvPr id="0" name="Picture 4"/>
                     <pic:cNvPicPr>
                       <a:picLocks noChangeAspect="1" noChangeArrowheads="1"/>
                     </pic:cNvPicPr>
@@ -1469,7 +1505,7 @@
                   <pic:spPr bwMode="auto">
                     <a:xfrm>
                       <a:off x="0" y="0"/>
-                      <a:ext cx="3019425" cy="733425"/>
+                      <a:ext cx="2886710" cy="718185"/>
                     </a:xfrm>
                     <a:prstGeom prst="rect">
                       <a:avLst/>
@@ -1488,99 +1524,72 @@
     </w:p>
     <w:p>
       <w:pPr>
-        <w:rPr>
-          <w:rFonts w:ascii="Times New Roman" w:hAnsi="Times New Roman" w:cs="Times New Roman"/>
-          <w:sz w:val="28"/>
-          <w:szCs w:val="28"/>
-        </w:rPr>
-      </w:pPr>
-      <w:r>
-        <w:rPr>
-          <w:rFonts w:ascii="Times New Roman" w:hAnsi="Times New Roman" w:cs="Times New Roman"/>
-          <w:sz w:val="28"/>
-          <w:szCs w:val="28"/>
-        </w:rPr>
-        <w:t>Видно, что по времени сложение обычных матриц эффективнее в 23 раза.</w:t>
-      </w:r>
-    </w:p>
-    <w:p>
-      <w:pPr>
-        <w:rPr>
-          <w:rFonts w:ascii="Times New Roman" w:hAnsi="Times New Roman" w:cs="Times New Roman"/>
-          <w:sz w:val="28"/>
-          <w:szCs w:val="28"/>
-        </w:rPr>
-      </w:pPr>
-      <w:r>
-        <w:rPr>
-          <w:rFonts w:ascii="Times New Roman" w:hAnsi="Times New Roman" w:cs="Times New Roman"/>
-          <w:sz w:val="28"/>
-          <w:szCs w:val="28"/>
-        </w:rPr>
-        <w:t xml:space="preserve">Однако даже на этом этапе разреженная матрица требует в 10,86 раза меньше </w:t>
-      </w:r>
-      <w:proofErr w:type="gramStart"/>
-      <w:r>
-        <w:rPr>
-          <w:rFonts w:ascii="Times New Roman" w:hAnsi="Times New Roman" w:cs="Times New Roman"/>
-          <w:sz w:val="28"/>
-          <w:szCs w:val="28"/>
-        </w:rPr>
-        <w:t>памяти</w:t>
-      </w:r>
-      <w:proofErr w:type="gramEnd"/>
-      <w:r>
-        <w:rPr>
-          <w:rFonts w:ascii="Times New Roman" w:hAnsi="Times New Roman" w:cs="Times New Roman"/>
-          <w:sz w:val="28"/>
-          <w:szCs w:val="28"/>
-        </w:rPr>
-        <w:t xml:space="preserve"> чем обычная. Продолжим уменьшать концентрацию элементов.</w:t>
-      </w:r>
-    </w:p>
-    <w:p>
-      <w:pPr>
+        <w:spacing w:before="80" w:after="80" w:line="360" w:lineRule="auto"/>
+        <w:rPr>
+          <w:rFonts w:ascii="Times New Roman" w:hAnsi="Times New Roman" w:cs="Times New Roman"/>
+          <w:sz w:val="28"/>
+          <w:szCs w:val="28"/>
+        </w:rPr>
+      </w:pPr>
+      <w:r>
+        <w:rPr>
+          <w:rFonts w:ascii="Times New Roman" w:hAnsi="Times New Roman" w:cs="Times New Roman"/>
+          <w:sz w:val="28"/>
+          <w:szCs w:val="28"/>
+        </w:rPr>
+        <w:t>Когда матрица не содержит нулевых элементов, алгоритмы хранения и обработки разреженных матриц хуже обычных примерно в два раза.</w:t>
+      </w:r>
+    </w:p>
+    <w:p>
+      <w:pPr>
+        <w:spacing w:before="80" w:after="80" w:line="360" w:lineRule="auto"/>
+        <w:rPr>
+          <w:rFonts w:ascii="Times New Roman" w:hAnsi="Times New Roman" w:cs="Times New Roman"/>
+          <w:sz w:val="28"/>
+          <w:szCs w:val="28"/>
+        </w:rPr>
+      </w:pPr>
+      <w:r>
+        <w:rPr>
+          <w:rFonts w:ascii="Times New Roman" w:hAnsi="Times New Roman" w:cs="Times New Roman"/>
+          <w:sz w:val="28"/>
+          <w:szCs w:val="28"/>
+        </w:rPr>
+        <w:t>Сложение матриц 100</w:t>
+      </w:r>
+      <w:r>
+        <w:rPr>
+          <w:rFonts w:ascii="Times New Roman" w:hAnsi="Times New Roman" w:cs="Times New Roman"/>
+          <w:sz w:val="28"/>
+          <w:szCs w:val="28"/>
+        </w:rPr>
+        <w:t xml:space="preserve"> </w:t>
+      </w:r>
+      <w:r>
         <w:rPr>
           <w:rFonts w:ascii="Times New Roman" w:hAnsi="Times New Roman" w:cs="Times New Roman"/>
           <w:sz w:val="28"/>
           <w:szCs w:val="28"/>
           <w:lang w:val="en-US"/>
         </w:rPr>
-      </w:pPr>
-      <w:r>
-        <w:rPr>
-          <w:rFonts w:ascii="Times New Roman" w:hAnsi="Times New Roman" w:cs="Times New Roman"/>
-          <w:sz w:val="28"/>
-          <w:szCs w:val="28"/>
-        </w:rPr>
-        <w:t xml:space="preserve">Сложение матриц 200 </w:t>
-      </w:r>
-      <w:r>
-        <w:rPr>
-          <w:rFonts w:ascii="Times New Roman" w:hAnsi="Times New Roman" w:cs="Times New Roman"/>
-          <w:sz w:val="28"/>
-          <w:szCs w:val="28"/>
-          <w:lang w:val="en-US"/>
-        </w:rPr>
-        <w:t>x 200</w:t>
-      </w:r>
-      <w:r>
-        <w:rPr>
-          <w:rFonts w:ascii="Times New Roman" w:hAnsi="Times New Roman" w:cs="Times New Roman"/>
-          <w:sz w:val="28"/>
-          <w:szCs w:val="28"/>
-        </w:rPr>
-        <w:t xml:space="preserve"> с</w:t>
-      </w:r>
-      <w:r>
-        <w:rPr>
-          <w:rFonts w:ascii="Times New Roman" w:hAnsi="Times New Roman" w:cs="Times New Roman"/>
-          <w:sz w:val="28"/>
-          <w:szCs w:val="28"/>
-          <w:lang w:val="en-US"/>
+        <w:t>x</w:t>
+      </w:r>
+      <w:r>
+        <w:rPr>
+          <w:rFonts w:ascii="Times New Roman" w:hAnsi="Times New Roman" w:cs="Times New Roman"/>
+          <w:sz w:val="28"/>
+          <w:szCs w:val="28"/>
         </w:rPr>
         <w:t xml:space="preserve"> </w:t>
       </w:r>
+      <w:r>
+        <w:rPr>
+          <w:rFonts w:ascii="Times New Roman" w:hAnsi="Times New Roman" w:cs="Times New Roman"/>
+          <w:sz w:val="28"/>
+          <w:szCs w:val="28"/>
+        </w:rPr>
+        <w:t xml:space="preserve">100 с </w:t>
+      </w:r>
       <w:proofErr w:type="spellStart"/>
       <w:r>
         <w:rPr>
@@ -1597,40 +1606,44 @@
           <w:sz w:val="28"/>
           <w:szCs w:val="28"/>
         </w:rPr>
-        <w:t xml:space="preserve"> 0,5</w:t>
-      </w:r>
-      <w:r>
-        <w:rPr>
-          <w:rFonts w:ascii="Times New Roman" w:hAnsi="Times New Roman" w:cs="Times New Roman"/>
-          <w:sz w:val="28"/>
-          <w:szCs w:val="28"/>
-          <w:lang w:val="en-US"/>
+        <w:t xml:space="preserve"> </w:t>
+      </w:r>
+      <w:r>
+        <w:rPr>
+          <w:rFonts w:ascii="Times New Roman" w:hAnsi="Times New Roman" w:cs="Times New Roman"/>
+          <w:sz w:val="28"/>
+          <w:szCs w:val="28"/>
+        </w:rPr>
+        <w:t>1</w:t>
+      </w:r>
+      <w:r>
+        <w:rPr>
+          <w:rFonts w:ascii="Times New Roman" w:hAnsi="Times New Roman" w:cs="Times New Roman"/>
+          <w:sz w:val="28"/>
+          <w:szCs w:val="28"/>
+        </w:rPr>
+        <w:t>0</w:t>
+      </w:r>
+      <w:r>
+        <w:rPr>
+          <w:rFonts w:ascii="Times New Roman" w:hAnsi="Times New Roman" w:cs="Times New Roman"/>
+          <w:sz w:val="28"/>
+          <w:szCs w:val="28"/>
         </w:rPr>
         <w:t>%:</w:t>
       </w:r>
     </w:p>
     <w:p>
-      <w:pPr>
-        <w:rPr>
-          <w:rFonts w:ascii="Times New Roman" w:hAnsi="Times New Roman" w:cs="Times New Roman"/>
-          <w:sz w:val="28"/>
-          <w:szCs w:val="28"/>
-          <w:lang w:val="en-US"/>
-        </w:rPr>
-      </w:pPr>
-      <w:r>
-        <w:rPr>
-          <w:rFonts w:ascii="Times New Roman" w:hAnsi="Times New Roman" w:cs="Times New Roman"/>
+      <w:r>
+        <w:rPr>
           <w:noProof/>
-          <w:sz w:val="28"/>
-          <w:szCs w:val="28"/>
           <w:lang w:eastAsia="ru-RU"/>
         </w:rPr>
         <w:drawing>
           <wp:inline distT="0" distB="0" distL="0" distR="0">
-            <wp:extent cx="3048000" cy="752475"/>
-            <wp:effectExtent l="0" t="0" r="0" b="9525"/>
-            <wp:docPr id="7" name="Рисунок 7"/>
+            <wp:extent cx="2874010" cy="705485"/>
+            <wp:effectExtent l="0" t="0" r="2540" b="0"/>
+            <wp:docPr id="6" name="Рисунок 6"/>
             <wp:cNvGraphicFramePr>
               <a:graphicFrameLocks xmlns:a="http://schemas.openxmlformats.org/drawingml/2006/main" noChangeAspect="1"/>
             </wp:cNvGraphicFramePr>
@@ -1638,7 +1651,7 @@
               <a:graphicData uri="http://schemas.openxmlformats.org/drawingml/2006/picture">
                 <pic:pic xmlns:pic="http://schemas.openxmlformats.org/drawingml/2006/picture">
                   <pic:nvPicPr>
-                    <pic:cNvPr id="0" name="Picture 6"/>
+                    <pic:cNvPr id="0" name="Picture 1"/>
                     <pic:cNvPicPr>
                       <a:picLocks noChangeAspect="1" noChangeArrowheads="1"/>
                     </pic:cNvPicPr>
@@ -1659,7 +1672,7 @@
                   <pic:spPr bwMode="auto">
                     <a:xfrm>
                       <a:off x="0" y="0"/>
-                      <a:ext cx="3048000" cy="752475"/>
+                      <a:ext cx="2874010" cy="705485"/>
                     </a:xfrm>
                     <a:prstGeom prst="rect">
                       <a:avLst/>
@@ -1690,24 +1703,140 @@
           <w:sz w:val="28"/>
           <w:szCs w:val="28"/>
         </w:rPr>
-        <w:t>Разница во времени выросла до 50 раз, по памяти до 20,44 раза.</w:t>
-      </w:r>
-    </w:p>
-    <w:p>
-      <w:pPr>
-        <w:rPr>
-          <w:rFonts w:ascii="Times New Roman" w:hAnsi="Times New Roman" w:cs="Times New Roman"/>
-          <w:sz w:val="28"/>
-          <w:szCs w:val="28"/>
-        </w:rPr>
-      </w:pPr>
-      <w:r>
-        <w:rPr>
-          <w:rFonts w:ascii="Times New Roman" w:hAnsi="Times New Roman" w:cs="Times New Roman"/>
-          <w:sz w:val="28"/>
-          <w:szCs w:val="28"/>
-        </w:rPr>
-        <w:t>Сложение матриц 500</w:t>
+        <w:t xml:space="preserve">Видно, что по времени сложение </w:t>
+      </w:r>
+      <w:r>
+        <w:rPr>
+          <w:rFonts w:ascii="Times New Roman" w:hAnsi="Times New Roman" w:cs="Times New Roman"/>
+          <w:sz w:val="28"/>
+          <w:szCs w:val="28"/>
+        </w:rPr>
+        <w:t>разреженных</w:t>
+      </w:r>
+      <w:r>
+        <w:rPr>
+          <w:rFonts w:ascii="Times New Roman" w:hAnsi="Times New Roman" w:cs="Times New Roman"/>
+          <w:sz w:val="28"/>
+          <w:szCs w:val="28"/>
+        </w:rPr>
+        <w:t xml:space="preserve"> матриц эффективнее в </w:t>
+      </w:r>
+      <w:r>
+        <w:rPr>
+          <w:rFonts w:ascii="Times New Roman" w:hAnsi="Times New Roman" w:cs="Times New Roman"/>
+          <w:sz w:val="28"/>
+          <w:szCs w:val="28"/>
+        </w:rPr>
+        <w:t>5</w:t>
+      </w:r>
+      <w:r>
+        <w:rPr>
+          <w:rFonts w:ascii="Times New Roman" w:hAnsi="Times New Roman" w:cs="Times New Roman"/>
+          <w:sz w:val="28"/>
+          <w:szCs w:val="28"/>
+        </w:rPr>
+        <w:t xml:space="preserve"> раз.</w:t>
+      </w:r>
+    </w:p>
+    <w:p>
+      <w:pPr>
+        <w:rPr>
+          <w:rFonts w:ascii="Times New Roman" w:hAnsi="Times New Roman" w:cs="Times New Roman"/>
+          <w:sz w:val="28"/>
+          <w:szCs w:val="28"/>
+        </w:rPr>
+      </w:pPr>
+      <w:r>
+        <w:rPr>
+          <w:rFonts w:ascii="Times New Roman" w:hAnsi="Times New Roman" w:cs="Times New Roman"/>
+          <w:sz w:val="28"/>
+          <w:szCs w:val="28"/>
+        </w:rPr>
+        <w:t>Уже</w:t>
+      </w:r>
+      <w:r>
+        <w:rPr>
+          <w:rFonts w:ascii="Times New Roman" w:hAnsi="Times New Roman" w:cs="Times New Roman"/>
+          <w:sz w:val="28"/>
+          <w:szCs w:val="28"/>
+        </w:rPr>
+        <w:t xml:space="preserve"> на этом этапе разреженная матрица требует в </w:t>
+      </w:r>
+      <w:r>
+        <w:rPr>
+          <w:rFonts w:ascii="Times New Roman" w:hAnsi="Times New Roman" w:cs="Times New Roman"/>
+          <w:sz w:val="28"/>
+          <w:szCs w:val="28"/>
+        </w:rPr>
+        <w:t>4,5</w:t>
+      </w:r>
+      <w:r>
+        <w:rPr>
+          <w:rFonts w:ascii="Times New Roman" w:hAnsi="Times New Roman" w:cs="Times New Roman"/>
+          <w:sz w:val="28"/>
+          <w:szCs w:val="28"/>
+        </w:rPr>
+        <w:t xml:space="preserve"> раза меньше </w:t>
+      </w:r>
+      <w:proofErr w:type="gramStart"/>
+      <w:r>
+        <w:rPr>
+          <w:rFonts w:ascii="Times New Roman" w:hAnsi="Times New Roman" w:cs="Times New Roman"/>
+          <w:sz w:val="28"/>
+          <w:szCs w:val="28"/>
+        </w:rPr>
+        <w:t>памяти</w:t>
+      </w:r>
+      <w:proofErr w:type="gramEnd"/>
+      <w:r>
+        <w:rPr>
+          <w:rFonts w:ascii="Times New Roman" w:hAnsi="Times New Roman" w:cs="Times New Roman"/>
+          <w:sz w:val="28"/>
+          <w:szCs w:val="28"/>
+        </w:rPr>
+        <w:t xml:space="preserve"> чем обычная. Продолжим уменьшать концентрацию элементов.</w:t>
+      </w:r>
+    </w:p>
+    <w:p>
+      <w:pPr>
+        <w:rPr>
+          <w:rFonts w:ascii="Times New Roman" w:hAnsi="Times New Roman" w:cs="Times New Roman"/>
+          <w:sz w:val="28"/>
+          <w:szCs w:val="28"/>
+        </w:rPr>
+      </w:pPr>
+      <w:r>
+        <w:rPr>
+          <w:rFonts w:ascii="Times New Roman" w:hAnsi="Times New Roman" w:cs="Times New Roman"/>
+          <w:sz w:val="28"/>
+          <w:szCs w:val="28"/>
+        </w:rPr>
+        <w:t xml:space="preserve">Сложение матриц 200 </w:t>
+      </w:r>
+      <w:r>
+        <w:rPr>
+          <w:rFonts w:ascii="Times New Roman" w:hAnsi="Times New Roman" w:cs="Times New Roman"/>
+          <w:sz w:val="28"/>
+          <w:szCs w:val="28"/>
+          <w:lang w:val="en-US"/>
+        </w:rPr>
+        <w:t>x</w:t>
+      </w:r>
+      <w:r>
+        <w:rPr>
+          <w:rFonts w:ascii="Times New Roman" w:hAnsi="Times New Roman" w:cs="Times New Roman"/>
+          <w:sz w:val="28"/>
+          <w:szCs w:val="28"/>
+        </w:rPr>
+        <w:t xml:space="preserve"> 200</w:t>
+      </w:r>
+      <w:r>
+        <w:rPr>
+          <w:rFonts w:ascii="Times New Roman" w:hAnsi="Times New Roman" w:cs="Times New Roman"/>
+          <w:sz w:val="28"/>
+          <w:szCs w:val="28"/>
+        </w:rPr>
+        <w:t xml:space="preserve"> с</w:t>
       </w:r>
       <w:r>
         <w:rPr>
@@ -1717,72 +1846,40 @@
         </w:rPr>
         <w:t xml:space="preserve"> </w:t>
       </w:r>
-      <w:r>
+      <w:proofErr w:type="spellStart"/>
+      <w:r>
+        <w:rPr>
+          <w:rFonts w:ascii="Times New Roman" w:hAnsi="Times New Roman" w:cs="Times New Roman"/>
+          <w:sz w:val="28"/>
+          <w:szCs w:val="28"/>
+        </w:rPr>
+        <w:t>заполненностью</w:t>
+      </w:r>
+      <w:proofErr w:type="spellEnd"/>
+      <w:r>
+        <w:rPr>
+          <w:rFonts w:ascii="Times New Roman" w:hAnsi="Times New Roman" w:cs="Times New Roman"/>
+          <w:sz w:val="28"/>
+          <w:szCs w:val="28"/>
+        </w:rPr>
+        <w:t xml:space="preserve"> 0,5</w:t>
+      </w:r>
+      <w:r>
+        <w:rPr>
+          <w:rFonts w:ascii="Times New Roman" w:hAnsi="Times New Roman" w:cs="Times New Roman"/>
+          <w:sz w:val="28"/>
+          <w:szCs w:val="28"/>
+        </w:rPr>
+        <w:t>%:</w:t>
+      </w:r>
+    </w:p>
+    <w:p>
+      <w:pPr>
         <w:rPr>
           <w:rFonts w:ascii="Times New Roman" w:hAnsi="Times New Roman" w:cs="Times New Roman"/>
           <w:sz w:val="28"/>
           <w:szCs w:val="28"/>
           <w:lang w:val="en-US"/>
-        </w:rPr>
-        <w:t>x</w:t>
-      </w:r>
-      <w:r>
-        <w:rPr>
-          <w:rFonts w:ascii="Times New Roman" w:hAnsi="Times New Roman" w:cs="Times New Roman"/>
-          <w:sz w:val="28"/>
-          <w:szCs w:val="28"/>
-        </w:rPr>
-        <w:t xml:space="preserve"> 500 </w:t>
-      </w:r>
-      <w:r>
-        <w:rPr>
-          <w:rFonts w:ascii="Times New Roman" w:hAnsi="Times New Roman" w:cs="Times New Roman"/>
-          <w:sz w:val="28"/>
-          <w:szCs w:val="28"/>
-        </w:rPr>
-        <w:t>с</w:t>
-      </w:r>
-      <w:r>
-        <w:rPr>
-          <w:rFonts w:ascii="Times New Roman" w:hAnsi="Times New Roman" w:cs="Times New Roman"/>
-          <w:sz w:val="28"/>
-          <w:szCs w:val="28"/>
-        </w:rPr>
-        <w:t xml:space="preserve"> </w:t>
-      </w:r>
-      <w:proofErr w:type="spellStart"/>
-      <w:r>
-        <w:rPr>
-          <w:rFonts w:ascii="Times New Roman" w:hAnsi="Times New Roman" w:cs="Times New Roman"/>
-          <w:sz w:val="28"/>
-          <w:szCs w:val="28"/>
-        </w:rPr>
-        <w:t>заполненностью</w:t>
-      </w:r>
-      <w:proofErr w:type="spellEnd"/>
-      <w:r>
-        <w:rPr>
-          <w:rFonts w:ascii="Times New Roman" w:hAnsi="Times New Roman" w:cs="Times New Roman"/>
-          <w:sz w:val="28"/>
-          <w:szCs w:val="28"/>
-        </w:rPr>
-        <w:t xml:space="preserve"> 0,001</w:t>
-      </w:r>
-      <w:r>
-        <w:rPr>
-          <w:rFonts w:ascii="Times New Roman" w:hAnsi="Times New Roman" w:cs="Times New Roman"/>
-          <w:sz w:val="28"/>
-          <w:szCs w:val="28"/>
-        </w:rPr>
-        <w:t>%</w:t>
-      </w:r>
-    </w:p>
-    <w:p>
-      <w:pPr>
-        <w:rPr>
-          <w:rFonts w:ascii="Times New Roman" w:hAnsi="Times New Roman" w:cs="Times New Roman"/>
-          <w:sz w:val="28"/>
-          <w:szCs w:val="28"/>
         </w:rPr>
       </w:pPr>
       <w:r>
@@ -1795,9 +1892,9 @@
         </w:rPr>
         <w:drawing>
           <wp:inline distT="0" distB="0" distL="0" distR="0">
-            <wp:extent cx="3038475" cy="695325"/>
-            <wp:effectExtent l="0" t="0" r="9525" b="9525"/>
-            <wp:docPr id="8" name="Рисунок 8"/>
+            <wp:extent cx="2939415" cy="705485"/>
+            <wp:effectExtent l="0" t="0" r="0" b="0"/>
+            <wp:docPr id="10" name="Рисунок 10"/>
             <wp:cNvGraphicFramePr>
               <a:graphicFrameLocks xmlns:a="http://schemas.openxmlformats.org/drawingml/2006/main" noChangeAspect="1"/>
             </wp:cNvGraphicFramePr>
@@ -1805,7 +1902,7 @@
               <a:graphicData uri="http://schemas.openxmlformats.org/drawingml/2006/picture">
                 <pic:pic xmlns:pic="http://schemas.openxmlformats.org/drawingml/2006/picture">
                   <pic:nvPicPr>
-                    <pic:cNvPr id="0" name="Picture 7"/>
+                    <pic:cNvPr id="0" name="Picture 2"/>
                     <pic:cNvPicPr>
                       <a:picLocks noChangeAspect="1" noChangeArrowheads="1"/>
                     </pic:cNvPicPr>
@@ -1826,7 +1923,7 @@
                   <pic:spPr bwMode="auto">
                     <a:xfrm>
                       <a:off x="0" y="0"/>
-                      <a:ext cx="3038475" cy="695325"/>
+                      <a:ext cx="2939415" cy="705485"/>
                     </a:xfrm>
                     <a:prstGeom prst="rect">
                       <a:avLst/>
@@ -1857,176 +1954,163 @@
           <w:sz w:val="28"/>
           <w:szCs w:val="28"/>
         </w:rPr>
-        <w:t xml:space="preserve">Разреженная матрица эффективнее по памяти уже в 121 раз, </w:t>
-      </w:r>
-      <w:proofErr w:type="gramStart"/>
-      <w:r>
-        <w:rPr>
-          <w:rFonts w:ascii="Times New Roman" w:hAnsi="Times New Roman" w:cs="Times New Roman"/>
-          <w:sz w:val="28"/>
-          <w:szCs w:val="28"/>
-        </w:rPr>
-        <w:t>однако</w:t>
-      </w:r>
-      <w:proofErr w:type="gramEnd"/>
-      <w:r>
-        <w:rPr>
-          <w:rFonts w:ascii="Times New Roman" w:hAnsi="Times New Roman" w:cs="Times New Roman"/>
-          <w:sz w:val="28"/>
-          <w:szCs w:val="28"/>
-        </w:rPr>
-        <w:t xml:space="preserve"> по времени она все еще проигрывает. Однако возможно подобрать такие исходные данные, при которых разреженная матрица</w:t>
-      </w:r>
-      <w:r>
-        <w:rPr>
-          <w:rFonts w:ascii="Times New Roman" w:hAnsi="Times New Roman" w:cs="Times New Roman"/>
-          <w:sz w:val="28"/>
-          <w:szCs w:val="28"/>
-        </w:rPr>
-        <w:t xml:space="preserve"> будет эффективнее и по времени.</w:t>
-      </w:r>
-    </w:p>
-    <w:p>
-      <w:pPr>
-        <w:rPr>
-          <w:rFonts w:ascii="Times New Roman" w:hAnsi="Times New Roman" w:cs="Times New Roman"/>
-          <w:sz w:val="28"/>
-          <w:szCs w:val="28"/>
-        </w:rPr>
-      </w:pPr>
-      <w:r>
-        <w:rPr>
-          <w:rFonts w:ascii="Times New Roman" w:hAnsi="Times New Roman" w:cs="Times New Roman"/>
-          <w:sz w:val="28"/>
-          <w:szCs w:val="28"/>
+        <w:t xml:space="preserve">Разница во времени выросла до </w:t>
+      </w:r>
+      <w:r>
+        <w:rPr>
+          <w:rFonts w:ascii="Times New Roman" w:hAnsi="Times New Roman" w:cs="Times New Roman"/>
+          <w:sz w:val="28"/>
+          <w:szCs w:val="28"/>
+        </w:rPr>
+        <w:t>41</w:t>
+      </w:r>
+      <w:r>
+        <w:rPr>
+          <w:rFonts w:ascii="Times New Roman" w:hAnsi="Times New Roman" w:cs="Times New Roman"/>
+          <w:sz w:val="28"/>
+          <w:szCs w:val="28"/>
+        </w:rPr>
+        <w:t xml:space="preserve"> раз</w:t>
+      </w:r>
+      <w:r>
+        <w:rPr>
+          <w:rFonts w:ascii="Times New Roman" w:hAnsi="Times New Roman" w:cs="Times New Roman"/>
+          <w:sz w:val="28"/>
+          <w:szCs w:val="28"/>
+        </w:rPr>
+        <w:t>а</w:t>
+      </w:r>
+      <w:r>
+        <w:rPr>
+          <w:rFonts w:ascii="Times New Roman" w:hAnsi="Times New Roman" w:cs="Times New Roman"/>
+          <w:sz w:val="28"/>
+          <w:szCs w:val="28"/>
+        </w:rPr>
+        <w:t xml:space="preserve">, по памяти до </w:t>
+      </w:r>
+      <w:r>
+        <w:rPr>
+          <w:rFonts w:ascii="Times New Roman" w:hAnsi="Times New Roman" w:cs="Times New Roman"/>
+          <w:sz w:val="28"/>
+          <w:szCs w:val="28"/>
+        </w:rPr>
+        <w:t>49 раз</w:t>
+      </w:r>
+      <w:r>
+        <w:rPr>
+          <w:rFonts w:ascii="Times New Roman" w:hAnsi="Times New Roman" w:cs="Times New Roman"/>
+          <w:sz w:val="28"/>
+          <w:szCs w:val="28"/>
+        </w:rPr>
+        <w:t>.</w:t>
+      </w:r>
+    </w:p>
+    <w:p>
+      <w:pPr>
+        <w:rPr>
+          <w:rFonts w:ascii="Times New Roman" w:hAnsi="Times New Roman" w:cs="Times New Roman"/>
+          <w:sz w:val="28"/>
+          <w:szCs w:val="28"/>
+        </w:rPr>
+      </w:pPr>
+      <w:r>
+        <w:rPr>
+          <w:rFonts w:ascii="Times New Roman" w:hAnsi="Times New Roman" w:cs="Times New Roman"/>
+          <w:sz w:val="28"/>
+          <w:szCs w:val="28"/>
+        </w:rPr>
+        <w:t>Сложение матриц 500</w:t>
+      </w:r>
+      <w:r>
+        <w:rPr>
+          <w:rFonts w:ascii="Times New Roman" w:hAnsi="Times New Roman" w:cs="Times New Roman"/>
+          <w:sz w:val="28"/>
+          <w:szCs w:val="28"/>
+        </w:rPr>
+        <w:t xml:space="preserve"> </w:t>
+      </w:r>
+      <w:r>
+        <w:rPr>
+          <w:rFonts w:ascii="Times New Roman" w:hAnsi="Times New Roman" w:cs="Times New Roman"/>
+          <w:sz w:val="28"/>
+          <w:szCs w:val="28"/>
+          <w:lang w:val="en-US"/>
+        </w:rPr>
+        <w:t>x</w:t>
+      </w:r>
+      <w:r>
+        <w:rPr>
+          <w:rFonts w:ascii="Times New Roman" w:hAnsi="Times New Roman" w:cs="Times New Roman"/>
+          <w:sz w:val="28"/>
+          <w:szCs w:val="28"/>
+        </w:rPr>
+        <w:t xml:space="preserve"> 500 </w:t>
+      </w:r>
+      <w:r>
+        <w:rPr>
+          <w:rFonts w:ascii="Times New Roman" w:hAnsi="Times New Roman" w:cs="Times New Roman"/>
+          <w:sz w:val="28"/>
+          <w:szCs w:val="28"/>
+        </w:rPr>
+        <w:t>с</w:t>
+      </w:r>
+      <w:r>
+        <w:rPr>
+          <w:rFonts w:ascii="Times New Roman" w:hAnsi="Times New Roman" w:cs="Times New Roman"/>
+          <w:sz w:val="28"/>
+          <w:szCs w:val="28"/>
+        </w:rPr>
+        <w:t xml:space="preserve"> </w:t>
+      </w:r>
+      <w:proofErr w:type="spellStart"/>
+      <w:r>
+        <w:rPr>
+          <w:rFonts w:ascii="Times New Roman" w:hAnsi="Times New Roman" w:cs="Times New Roman"/>
+          <w:sz w:val="28"/>
+          <w:szCs w:val="28"/>
+        </w:rPr>
+        <w:t>заполненностью</w:t>
+      </w:r>
+      <w:proofErr w:type="spellEnd"/>
+      <w:r>
+        <w:rPr>
+          <w:rFonts w:ascii="Times New Roman" w:hAnsi="Times New Roman" w:cs="Times New Roman"/>
+          <w:sz w:val="28"/>
+          <w:szCs w:val="28"/>
+        </w:rPr>
+        <w:t xml:space="preserve"> 0,001</w:t>
+      </w:r>
+      <w:r>
+        <w:rPr>
+          <w:rFonts w:ascii="Times New Roman" w:hAnsi="Times New Roman" w:cs="Times New Roman"/>
+          <w:sz w:val="28"/>
+          <w:szCs w:val="28"/>
+        </w:rPr>
+        <w:t>%</w:t>
+      </w:r>
+    </w:p>
+    <w:p>
+      <w:pPr>
+        <w:rPr>
+          <w:rFonts w:ascii="Times New Roman" w:hAnsi="Times New Roman" w:cs="Times New Roman"/>
+          <w:sz w:val="28"/>
+          <w:szCs w:val="28"/>
+        </w:rPr>
+      </w:pPr>
+      <w:r>
+        <w:rPr>
+          <w:rFonts w:ascii="Times New Roman" w:hAnsi="Times New Roman" w:cs="Times New Roman"/>
+          <w:noProof/>
+          <w:sz w:val="28"/>
+          <w:szCs w:val="28"/>
+          <w:lang w:eastAsia="ru-RU"/>
         </w:rPr>
         <w:lastRenderedPageBreak/>
-        <w:t xml:space="preserve">В связи с тем, что третий вектор представлен связным списком, большое количество времени затрачивается на его просмотр. Ситуация усугубляется тем что этот вектор всегда содержит столько элементов, сколько в матрице строк вне зависимости от того, есть ли в соответствующей строке элементы. </w:t>
-      </w:r>
-    </w:p>
-    <w:p>
-      <w:pPr>
-        <w:rPr>
-          <w:rFonts w:ascii="Times New Roman" w:hAnsi="Times New Roman" w:cs="Times New Roman"/>
-          <w:sz w:val="28"/>
-          <w:szCs w:val="28"/>
-        </w:rPr>
-      </w:pPr>
-      <w:r>
-        <w:rPr>
-          <w:rFonts w:ascii="Times New Roman" w:hAnsi="Times New Roman" w:cs="Times New Roman"/>
-          <w:sz w:val="28"/>
-          <w:szCs w:val="28"/>
-        </w:rPr>
-        <w:t>Получается, что можно создать матрицу с малым количеством строк, но таким же количеством элементов. Попробуем повторить эксперимент с 500 * 500 элементами, но с другим размером матрицы.</w:t>
-      </w:r>
-    </w:p>
-    <w:p>
-      <w:pPr>
-        <w:rPr>
-          <w:rFonts w:ascii="Times New Roman" w:hAnsi="Times New Roman" w:cs="Times New Roman"/>
-          <w:sz w:val="28"/>
-          <w:szCs w:val="28"/>
-        </w:rPr>
-      </w:pPr>
-      <w:r>
-        <w:rPr>
-          <w:rFonts w:ascii="Times New Roman" w:hAnsi="Times New Roman" w:cs="Times New Roman"/>
-          <w:sz w:val="28"/>
-          <w:szCs w:val="28"/>
-        </w:rPr>
-        <w:t xml:space="preserve">Сложение матриц </w:t>
-      </w:r>
-      <w:r>
-        <w:rPr>
-          <w:rFonts w:ascii="Times New Roman" w:hAnsi="Times New Roman" w:cs="Times New Roman"/>
-          <w:sz w:val="28"/>
-          <w:szCs w:val="28"/>
-        </w:rPr>
-        <w:t>100</w:t>
-      </w:r>
-      <w:r>
-        <w:rPr>
-          <w:rFonts w:ascii="Times New Roman" w:hAnsi="Times New Roman" w:cs="Times New Roman"/>
-          <w:sz w:val="28"/>
-          <w:szCs w:val="28"/>
-        </w:rPr>
-        <w:t xml:space="preserve"> </w:t>
-      </w:r>
-      <w:r>
-        <w:rPr>
-          <w:rFonts w:ascii="Times New Roman" w:hAnsi="Times New Roman" w:cs="Times New Roman"/>
-          <w:sz w:val="28"/>
-          <w:szCs w:val="28"/>
-          <w:lang w:val="en-US"/>
-        </w:rPr>
-        <w:t>x</w:t>
-      </w:r>
-      <w:r>
-        <w:rPr>
-          <w:rFonts w:ascii="Times New Roman" w:hAnsi="Times New Roman" w:cs="Times New Roman"/>
-          <w:sz w:val="28"/>
-          <w:szCs w:val="28"/>
-        </w:rPr>
-        <w:t xml:space="preserve"> 2500 </w:t>
-      </w:r>
-      <w:r>
-        <w:rPr>
-          <w:rFonts w:ascii="Times New Roman" w:hAnsi="Times New Roman" w:cs="Times New Roman"/>
-          <w:sz w:val="28"/>
-          <w:szCs w:val="28"/>
-        </w:rPr>
-        <w:t xml:space="preserve">с </w:t>
-      </w:r>
-      <w:proofErr w:type="spellStart"/>
-      <w:r>
-        <w:rPr>
-          <w:rFonts w:ascii="Times New Roman" w:hAnsi="Times New Roman" w:cs="Times New Roman"/>
-          <w:sz w:val="28"/>
-          <w:szCs w:val="28"/>
-        </w:rPr>
-        <w:t>заполненностью</w:t>
-      </w:r>
-      <w:proofErr w:type="spellEnd"/>
-      <w:r>
-        <w:rPr>
-          <w:rFonts w:ascii="Times New Roman" w:hAnsi="Times New Roman" w:cs="Times New Roman"/>
-          <w:sz w:val="28"/>
-          <w:szCs w:val="28"/>
-        </w:rPr>
-        <w:t xml:space="preserve"> 0,001</w:t>
-      </w:r>
-      <w:r>
-        <w:rPr>
-          <w:rFonts w:ascii="Times New Roman" w:hAnsi="Times New Roman" w:cs="Times New Roman"/>
-          <w:sz w:val="28"/>
-          <w:szCs w:val="28"/>
-        </w:rPr>
-        <w:t>%</w:t>
-      </w:r>
-    </w:p>
-    <w:p>
-      <w:pPr>
-        <w:rPr>
-          <w:rFonts w:ascii="Times New Roman" w:hAnsi="Times New Roman" w:cs="Times New Roman"/>
-          <w:sz w:val="28"/>
-          <w:szCs w:val="28"/>
-          <w:lang w:val="en-US"/>
-        </w:rPr>
-      </w:pPr>
-      <w:r>
-        <w:rPr>
-          <w:rFonts w:ascii="Times New Roman" w:hAnsi="Times New Roman" w:cs="Times New Roman"/>
-          <w:noProof/>
-          <w:sz w:val="28"/>
-          <w:szCs w:val="28"/>
-          <w:lang w:eastAsia="ru-RU"/>
-        </w:rPr>
         <w:drawing>
           <wp:inline distT="0" distB="0" distL="0" distR="0">
-            <wp:extent cx="3105150" cy="752475"/>
-            <wp:effectExtent l="0" t="0" r="0" b="9525"/>
-            <wp:docPr id="9" name="Рисунок 9"/>
+            <wp:extent cx="3069590" cy="705485"/>
+            <wp:effectExtent l="0" t="0" r="0" b="0"/>
+            <wp:docPr id="11" name="Рисунок 11"/>
             <wp:cNvGraphicFramePr>
               <a:graphicFrameLocks xmlns:a="http://schemas.openxmlformats.org/drawingml/2006/main" noChangeAspect="1"/>
             </wp:cNvGraphicFramePr>
@@ -2034,7 +2118,7 @@
               <a:graphicData uri="http://schemas.openxmlformats.org/drawingml/2006/picture">
                 <pic:pic xmlns:pic="http://schemas.openxmlformats.org/drawingml/2006/picture">
                   <pic:nvPicPr>
-                    <pic:cNvPr id="0" name="Picture 8"/>
+                    <pic:cNvPr id="0" name="Picture 3"/>
                     <pic:cNvPicPr>
                       <a:picLocks noChangeAspect="1" noChangeArrowheads="1"/>
                     </pic:cNvPicPr>
@@ -2055,7 +2139,7 @@
                   <pic:spPr bwMode="auto">
                     <a:xfrm>
                       <a:off x="0" y="0"/>
-                      <a:ext cx="3105150" cy="752475"/>
+                      <a:ext cx="3069590" cy="705485"/>
                     </a:xfrm>
                     <a:prstGeom prst="rect">
                       <a:avLst/>
@@ -2086,8 +2170,50 @@
           <w:sz w:val="28"/>
           <w:szCs w:val="28"/>
         </w:rPr>
-        <w:t>Видно, что в этом случае сложение разреженных матриц эффективнее обычных в 10 раз по времени и в 541 раз по памяти.</w:t>
-      </w:r>
+        <w:t xml:space="preserve">Разреженная матрица эффективнее по памяти уже в </w:t>
+      </w:r>
+      <w:r>
+        <w:rPr>
+          <w:rFonts w:ascii="Times New Roman" w:hAnsi="Times New Roman" w:cs="Times New Roman"/>
+          <w:sz w:val="28"/>
+          <w:szCs w:val="28"/>
+        </w:rPr>
+        <w:t>244</w:t>
+      </w:r>
+      <w:r>
+        <w:rPr>
+          <w:rFonts w:ascii="Times New Roman" w:hAnsi="Times New Roman" w:cs="Times New Roman"/>
+          <w:sz w:val="28"/>
+          <w:szCs w:val="28"/>
+        </w:rPr>
+        <w:t xml:space="preserve"> раз</w:t>
+      </w:r>
+      <w:r>
+        <w:rPr>
+          <w:rFonts w:ascii="Times New Roman" w:hAnsi="Times New Roman" w:cs="Times New Roman"/>
+          <w:sz w:val="28"/>
+          <w:szCs w:val="28"/>
+        </w:rPr>
+        <w:t>а, по времени в 229 раз</w:t>
+      </w:r>
+    </w:p>
+    <w:p>
+      <w:pPr>
+        <w:rPr>
+          <w:rFonts w:ascii="Times New Roman" w:hAnsi="Times New Roman" w:cs="Times New Roman"/>
+          <w:sz w:val="28"/>
+          <w:szCs w:val="28"/>
+        </w:rPr>
+      </w:pPr>
+    </w:p>
+    <w:p>
+      <w:pPr>
+        <w:rPr>
+          <w:rFonts w:ascii="Times New Roman" w:hAnsi="Times New Roman" w:cs="Times New Roman"/>
+          <w:sz w:val="28"/>
+          <w:szCs w:val="28"/>
+        </w:rPr>
+      </w:pPr>
     </w:p>
     <w:p>
       <w:pPr>
@@ -2122,15 +2248,49 @@
           <w:sz w:val="28"/>
           <w:szCs w:val="28"/>
         </w:rPr>
-        <w:t>Разреженные матрицы эффективнее обычных по памяти, когда нулевых элементов достаточно много.</w:t>
-      </w:r>
-      <w:r>
-        <w:rPr>
-          <w:rFonts w:ascii="Times New Roman" w:hAnsi="Times New Roman" w:cs="Times New Roman"/>
-          <w:sz w:val="28"/>
-          <w:szCs w:val="28"/>
-        </w:rPr>
-        <w:t xml:space="preserve"> Однако чтобы добиться эффективности по времени нужна очень большая степень разреженности. Эксперимент показал, что на выбранных мною алгоритмах разреженные матрицы становятся эффективнее обычных по времени, когда из 40000 элементов ненулевых всего 4.</w:t>
+        <w:t>Разреженные матри</w:t>
+      </w:r>
+      <w:r>
+        <w:rPr>
+          <w:rFonts w:ascii="Times New Roman" w:hAnsi="Times New Roman" w:cs="Times New Roman"/>
+          <w:sz w:val="28"/>
+          <w:szCs w:val="28"/>
+        </w:rPr>
+        <w:t>цы эффективнее обычных</w:t>
+      </w:r>
+      <w:r>
+        <w:rPr>
+          <w:rFonts w:ascii="Times New Roman" w:hAnsi="Times New Roman" w:cs="Times New Roman"/>
+          <w:sz w:val="28"/>
+          <w:szCs w:val="28"/>
+        </w:rPr>
+        <w:t>, когда нулевых элементов достаточно много</w:t>
+      </w:r>
+      <w:r>
+        <w:rPr>
+          <w:rFonts w:ascii="Times New Roman" w:hAnsi="Times New Roman" w:cs="Times New Roman"/>
+          <w:sz w:val="28"/>
+          <w:szCs w:val="28"/>
+        </w:rPr>
+        <w:t>. Однако</w:t>
+      </w:r>
+      <w:proofErr w:type="gramStart"/>
+      <w:r>
+        <w:rPr>
+          <w:rFonts w:ascii="Times New Roman" w:hAnsi="Times New Roman" w:cs="Times New Roman"/>
+          <w:sz w:val="28"/>
+          <w:szCs w:val="28"/>
+        </w:rPr>
+        <w:t>,</w:t>
+      </w:r>
+      <w:proofErr w:type="gramEnd"/>
+      <w:r>
+        <w:rPr>
+          <w:rFonts w:ascii="Times New Roman" w:hAnsi="Times New Roman" w:cs="Times New Roman"/>
+          <w:sz w:val="28"/>
+          <w:szCs w:val="28"/>
+        </w:rPr>
+        <w:t xml:space="preserve"> если матрица почти полностью заполнена, алгоритмы для разреженной матрицы теряют смысл, т.к. они начинают работать медленнее обычных, и на хранение такой матрицы в разреженном виде уходит больше памяти.</w:t>
       </w:r>
     </w:p>
     <w:p>
@@ -2283,16 +2443,7 @@
           <w:sz w:val="28"/>
           <w:szCs w:val="28"/>
         </w:rPr>
-        <w:t xml:space="preserve">Под обычную матрицу необходимо выделить столько памяти, сколько требуется для хранения каждого элемента, будь он нулевым или ненулевым. Разреженная матрица отличается от обычной тем, что хранит только ненулевые элементы, соответственно тратя меньше </w:t>
-      </w:r>
-      <w:r>
-        <w:rPr>
-          <w:rFonts w:ascii="Times New Roman" w:hAnsi="Times New Roman" w:cs="Times New Roman"/>
-          <w:sz w:val="28"/>
-          <w:szCs w:val="28"/>
-        </w:rPr>
-        <w:lastRenderedPageBreak/>
-        <w:t>памяти. В данной работе использовалась схема хранения в трех векторах.</w:t>
+        <w:t>Под обычную матрицу необходимо выделить столько памяти, сколько требуется для хранения каждого элемента, будь он нулевым или ненулевым. Разреженная матрица отличается от обычной тем, что хранит только ненулевые элементы, соответственно тратя меньше памяти. В данной работе использовалась схема хранения в трех векторах.</w:t>
       </w:r>
     </w:p>
     <w:p>

</xml_diff>